<commit_message>
Modify CDP ATM2017Q4 docx file.
</commit_message>
<xml_diff>
--- a/CDP ATM2017Q4 - Hometask M2.docx
+++ b/CDP ATM2017Q4 - Hometask M2.docx
@@ -58,7 +58,7 @@
                           </pic:cNvPicPr>
                         </pic:nvPicPr>
                         <pic:blipFill>
-                          <a:blip r:embed="rId8">
+                          <a:blip r:embed="rId12">
                             <a:extLst>
                               <a:ext uri="{28A0092B-C50C-407E-A947-70E740481C1C}">
                                 <a14:useLocalDpi xmlns:a14="http://schemas.microsoft.com/office/drawing/2010/main" val="0"/>
@@ -115,6 +115,11 @@
             <w:r>
               <w:t>2017-Q4</w:t>
             </w:r>
+            <w:r>
+              <w:t xml:space="preserve"> -!</w:t>
+            </w:r>
+            <w:bookmarkStart w:id="0" w:name="_GoBack"/>
+            <w:bookmarkEnd w:id="0"/>
           </w:p>
         </w:tc>
       </w:tr>
@@ -127,9 +132,6 @@
         <w:t xml:space="preserve">Module </w:t>
       </w:r>
       <w:r>
-        <w:rPr>
-          <w:lang w:val="ru-RU"/>
-        </w:rPr>
         <w:t>2</w:t>
       </w:r>
       <w:r>
@@ -809,14 +811,12 @@
           <w:color w:val="464547"/>
         </w:rPr>
       </w:pPr>
-      <w:bookmarkStart w:id="0" w:name="_GoBack"/>
-      <w:bookmarkEnd w:id="0"/>
     </w:p>
     <w:sectPr>
-      <w:headerReference w:type="default" r:id="rId9"/>
-      <w:footerReference w:type="even" r:id="rId10"/>
-      <w:footerReference w:type="default" r:id="rId11"/>
-      <w:footerReference w:type="first" r:id="rId12"/>
+      <w:headerReference w:type="default" r:id="rId13"/>
+      <w:footerReference w:type="even" r:id="rId14"/>
+      <w:footerReference w:type="default" r:id="rId15"/>
+      <w:footerReference w:type="first" r:id="rId16"/>
       <w:pgSz w:w="12240" w:h="15840"/>
       <w:pgMar w:top="1440" w:right="1440" w:bottom="1440" w:left="1440" w:header="720" w:footer="720" w:gutter="0"/>
       <w:pgNumType w:start="1"/>
@@ -932,7 +932,7 @@
         <w:sz w:val="18"/>
         <w:szCs w:val="18"/>
       </w:rPr>
-      <w:t>1</w:t>
+      <w:t>2</w:t>
     </w:r>
     <w:r>
       <w:rPr>
@@ -4600,10 +4600,65 @@
 </file>
 
 <file path=customXml/item1.xml><?xml version="1.0" encoding="utf-8"?>
-<b:Sources xmlns:b="http://schemas.openxmlformats.org/officeDocument/2006/bibliography" xmlns="http://schemas.openxmlformats.org/officeDocument/2006/bibliography" SelectedStyle="/APA.XSL" StyleName="APA"/>
+<?mso-contentType ?>
+<FormTemplates xmlns="http://schemas.microsoft.com/sharepoint/v3/contenttype/forms">
+  <Display>DocumentLibraryForm</Display>
+  <Edit>DocumentLibraryForm</Edit>
+  <New>DocumentLibraryForm</New>
+</FormTemplates>
 </file>
 
 <file path=customXml/item2.xml><?xml version="1.0" encoding="utf-8"?>
+<?mso-contentType ?>
+<spe:Receivers xmlns:spe="http://schemas.microsoft.com/sharepoint/events">
+  <Receiver>
+    <Name>Document ID Generator</Name>
+    <Synchronization>Synchronous</Synchronization>
+    <Type>10001</Type>
+    <SequenceNumber>1000</SequenceNumber>
+    <Url/>
+    <Assembly>Microsoft.Office.DocumentManagement, Version=16.0.0.0, Culture=neutral, PublicKeyToken=71e9bce111e9429c</Assembly>
+    <Class>Microsoft.Office.DocumentManagement.Internal.DocIdHandler</Class>
+    <Data/>
+    <Filter/>
+  </Receiver>
+  <Receiver>
+    <Name>Document ID Generator</Name>
+    <Synchronization>Synchronous</Synchronization>
+    <Type>10002</Type>
+    <SequenceNumber>1001</SequenceNumber>
+    <Url/>
+    <Assembly>Microsoft.Office.DocumentManagement, Version=16.0.0.0, Culture=neutral, PublicKeyToken=71e9bce111e9429c</Assembly>
+    <Class>Microsoft.Office.DocumentManagement.Internal.DocIdHandler</Class>
+    <Data/>
+    <Filter/>
+  </Receiver>
+  <Receiver>
+    <Name>Document ID Generator</Name>
+    <Synchronization>Synchronous</Synchronization>
+    <Type>10004</Type>
+    <SequenceNumber>1002</SequenceNumber>
+    <Url/>
+    <Assembly>Microsoft.Office.DocumentManagement, Version=16.0.0.0, Culture=neutral, PublicKeyToken=71e9bce111e9429c</Assembly>
+    <Class>Microsoft.Office.DocumentManagement.Internal.DocIdHandler</Class>
+    <Data/>
+    <Filter/>
+  </Receiver>
+  <Receiver>
+    <Name>Document ID Generator</Name>
+    <Synchronization>Synchronous</Synchronization>
+    <Type>10006</Type>
+    <SequenceNumber>1003</SequenceNumber>
+    <Url/>
+    <Assembly>Microsoft.Office.DocumentManagement, Version=16.0.0.0, Culture=neutral, PublicKeyToken=71e9bce111e9429c</Assembly>
+    <Class>Microsoft.Office.DocumentManagement.Internal.DocIdHandler</Class>
+    <Data/>
+    <Filter/>
+  </Receiver>
+</spe:Receivers>
+</file>
+
+<file path=customXml/item3.xml><?xml version="1.0" encoding="utf-8"?>
 <ct:contentTypeSchema xmlns:ct="http://schemas.microsoft.com/office/2006/metadata/contentType" xmlns:ma="http://schemas.microsoft.com/office/2006/metadata/properties/metaAttributes" ct:_="" ma:_="" ma:contentTypeName="Document" ma:contentTypeID="0x010100707743755D7D314CBDCFF819BBF257D3" ma:contentTypeVersion="0" ma:contentTypeDescription="Create a new document." ma:contentTypeScope="" ma:versionID="56681b674810ccee69924a36c9f7886e">
   <xsd:schema xmlns:xsd="http://www.w3.org/2001/XMLSchema" xmlns:xs="http://www.w3.org/2001/XMLSchema" xmlns:p="http://schemas.microsoft.com/office/2006/metadata/properties" xmlns:ns2="5ede5379-f79c-4964-9301-1140f96aa672" targetNamespace="http://schemas.microsoft.com/office/2006/metadata/properties" ma:root="true" ma:fieldsID="38e1a10b159399190c5e9f80053f1602" ns2:_="">
     <xsd:import namespace="5ede5379-f79c-4964-9301-1140f96aa672"/>
@@ -4748,66 +4803,7 @@
 </ct:contentTypeSchema>
 </file>
 
-<file path=customXml/item3.xml><?xml version="1.0" encoding="utf-8"?>
-<?mso-contentType ?>
-<spe:Receivers xmlns:spe="http://schemas.microsoft.com/sharepoint/events">
-  <Receiver>
-    <Name>Document ID Generator</Name>
-    <Synchronization>Synchronous</Synchronization>
-    <Type>10001</Type>
-    <SequenceNumber>1000</SequenceNumber>
-    <Url/>
-    <Assembly>Microsoft.Office.DocumentManagement, Version=16.0.0.0, Culture=neutral, PublicKeyToken=71e9bce111e9429c</Assembly>
-    <Class>Microsoft.Office.DocumentManagement.Internal.DocIdHandler</Class>
-    <Data/>
-    <Filter/>
-  </Receiver>
-  <Receiver>
-    <Name>Document ID Generator</Name>
-    <Synchronization>Synchronous</Synchronization>
-    <Type>10002</Type>
-    <SequenceNumber>1001</SequenceNumber>
-    <Url/>
-    <Assembly>Microsoft.Office.DocumentManagement, Version=16.0.0.0, Culture=neutral, PublicKeyToken=71e9bce111e9429c</Assembly>
-    <Class>Microsoft.Office.DocumentManagement.Internal.DocIdHandler</Class>
-    <Data/>
-    <Filter/>
-  </Receiver>
-  <Receiver>
-    <Name>Document ID Generator</Name>
-    <Synchronization>Synchronous</Synchronization>
-    <Type>10004</Type>
-    <SequenceNumber>1002</SequenceNumber>
-    <Url/>
-    <Assembly>Microsoft.Office.DocumentManagement, Version=16.0.0.0, Culture=neutral, PublicKeyToken=71e9bce111e9429c</Assembly>
-    <Class>Microsoft.Office.DocumentManagement.Internal.DocIdHandler</Class>
-    <Data/>
-    <Filter/>
-  </Receiver>
-  <Receiver>
-    <Name>Document ID Generator</Name>
-    <Synchronization>Synchronous</Synchronization>
-    <Type>10006</Type>
-    <SequenceNumber>1003</SequenceNumber>
-    <Url/>
-    <Assembly>Microsoft.Office.DocumentManagement, Version=16.0.0.0, Culture=neutral, PublicKeyToken=71e9bce111e9429c</Assembly>
-    <Class>Microsoft.Office.DocumentManagement.Internal.DocIdHandler</Class>
-    <Data/>
-    <Filter/>
-  </Receiver>
-</spe:Receivers>
-</file>
-
 <file path=customXml/item4.xml><?xml version="1.0" encoding="utf-8"?>
-<?mso-contentType ?>
-<FormTemplates xmlns="http://schemas.microsoft.com/sharepoint/v3/contenttype/forms">
-  <Display>DocumentLibraryForm</Display>
-  <Edit>DocumentLibraryForm</Edit>
-  <New>DocumentLibraryForm</New>
-</FormTemplates>
-</file>
-
-<file path=customXml/item5.xml><?xml version="1.0" encoding="utf-8"?>
 <p:properties xmlns:p="http://schemas.microsoft.com/office/2006/metadata/properties" xmlns:xsi="http://www.w3.org/2001/XMLSchema-instance" xmlns:pc="http://schemas.microsoft.com/office/infopath/2007/PartnerControls">
   <documentManagement>
     <_dlc_DocId xmlns="5ede5379-f79c-4964-9301-1140f96aa672">DOCID-199828462-18</_dlc_DocId>
@@ -4819,26 +4815,58 @@
 </p:properties>
 </file>
 
+<file path=customXml/item5.xml><?xml version="1.0" encoding="utf-8"?>
+<b:Sources xmlns:b="http://schemas.openxmlformats.org/officeDocument/2006/bibliography" xmlns="http://schemas.openxmlformats.org/officeDocument/2006/bibliography" SelectedStyle="/APA.XSL" StyleName="APA"/>
+</file>
+
 <file path=customXml/itemProps1.xml><?xml version="1.0" encoding="utf-8"?>
-<ds:datastoreItem xmlns:ds="http://schemas.openxmlformats.org/officeDocument/2006/customXml" ds:itemID="{67107EA0-8BD8-4A4C-A298-2320D37CC9CA}">
+<ds:datastoreItem xmlns:ds="http://schemas.openxmlformats.org/officeDocument/2006/customXml" ds:itemID="{A8A8FBF7-E7AE-4F6F-877E-2D1D390AE1BA}">
   <ds:schemaRefs>
-    <ds:schemaRef ds:uri="http://schemas.openxmlformats.org/officeDocument/2006/bibliography"/>
+    <ds:schemaRef ds:uri="http://schemas.microsoft.com/sharepoint/v3/contenttype/forms"/>
   </ds:schemaRefs>
 </ds:datastoreItem>
 </file>
 
 <file path=customXml/itemProps2.xml><?xml version="1.0" encoding="utf-8"?>
-<ds:datastoreItem xmlns:ds="http://schemas.openxmlformats.org/officeDocument/2006/customXml" ds:itemID="{BB88DBD8-0E25-414C-9CB2-7E3C36D31BA0}"/>
+<ds:datastoreItem xmlns:ds="http://schemas.openxmlformats.org/officeDocument/2006/customXml" ds:itemID="{91031BB3-AA0B-4AA2-A342-A6A54591FEDC}">
+  <ds:schemaRefs>
+    <ds:schemaRef ds:uri="http://schemas.microsoft.com/sharepoint/events"/>
+  </ds:schemaRefs>
+</ds:datastoreItem>
 </file>
 
 <file path=customXml/itemProps3.xml><?xml version="1.0" encoding="utf-8"?>
-<ds:datastoreItem xmlns:ds="http://schemas.openxmlformats.org/officeDocument/2006/customXml" ds:itemID="{91031BB3-AA0B-4AA2-A342-A6A54591FEDC}"/>
+<ds:datastoreItem xmlns:ds="http://schemas.openxmlformats.org/officeDocument/2006/customXml" ds:itemID="{BB88DBD8-0E25-414C-9CB2-7E3C36D31BA0}">
+  <ds:schemaRefs>
+    <ds:schemaRef ds:uri="http://schemas.microsoft.com/office/2006/metadata/contentType"/>
+    <ds:schemaRef ds:uri="http://schemas.microsoft.com/office/2006/metadata/properties/metaAttributes"/>
+    <ds:schemaRef ds:uri="http://www.w3.org/2001/XMLSchema"/>
+    <ds:schemaRef ds:uri="http://schemas.microsoft.com/office/2006/metadata/properties"/>
+    <ds:schemaRef ds:uri="5ede5379-f79c-4964-9301-1140f96aa672"/>
+    <ds:schemaRef ds:uri="http://schemas.microsoft.com/office/2006/documentManagement/types"/>
+    <ds:schemaRef ds:uri="http://schemas.microsoft.com/office/infopath/2007/PartnerControls"/>
+    <ds:schemaRef ds:uri="http://schemas.openxmlformats.org/package/2006/metadata/core-properties"/>
+    <ds:schemaRef ds:uri="http://purl.org/dc/elements/1.1/"/>
+    <ds:schemaRef ds:uri="http://purl.org/dc/terms/"/>
+    <ds:schemaRef ds:uri="http://schemas.microsoft.com/internal/obd"/>
+  </ds:schemaRefs>
+</ds:datastoreItem>
 </file>
 
 <file path=customXml/itemProps4.xml><?xml version="1.0" encoding="utf-8"?>
-<ds:datastoreItem xmlns:ds="http://schemas.openxmlformats.org/officeDocument/2006/customXml" ds:itemID="{A8A8FBF7-E7AE-4F6F-877E-2D1D390AE1BA}"/>
+<ds:datastoreItem xmlns:ds="http://schemas.openxmlformats.org/officeDocument/2006/customXml" ds:itemID="{46337E51-EC88-4919-998A-7C9F9157FB2F}">
+  <ds:schemaRefs>
+    <ds:schemaRef ds:uri="http://schemas.microsoft.com/office/2006/metadata/properties"/>
+    <ds:schemaRef ds:uri="http://schemas.microsoft.com/office/infopath/2007/PartnerControls"/>
+    <ds:schemaRef ds:uri="5ede5379-f79c-4964-9301-1140f96aa672"/>
+  </ds:schemaRefs>
+</ds:datastoreItem>
 </file>
 
 <file path=customXml/itemProps5.xml><?xml version="1.0" encoding="utf-8"?>
-<ds:datastoreItem xmlns:ds="http://schemas.openxmlformats.org/officeDocument/2006/customXml" ds:itemID="{46337E51-EC88-4919-998A-7C9F9157FB2F}"/>
+<ds:datastoreItem xmlns:ds="http://schemas.openxmlformats.org/officeDocument/2006/customXml" ds:itemID="{52118384-7AC4-44BA-9A6A-792124D417F6}">
+  <ds:schemaRefs>
+    <ds:schemaRef ds:uri="http://schemas.openxmlformats.org/officeDocument/2006/bibliography"/>
+  </ds:schemaRefs>
+</ds:datastoreItem>
 </file>
</xml_diff>

<commit_message>
Select rows in Hometask2.
</commit_message>
<xml_diff>
--- a/CDP ATM2017Q4 - Hometask M2.docx
+++ b/CDP ATM2017Q4 - Hometask M2.docx
@@ -118,8 +118,6 @@
             <w:r>
               <w:t xml:space="preserve"> -!</w:t>
             </w:r>
-            <w:bookmarkStart w:id="0" w:name="_GoBack"/>
-            <w:bookmarkEnd w:id="0"/>
           </w:p>
         </w:tc>
       </w:tr>
@@ -227,17 +225,20 @@
         <w:jc w:val="both"/>
         <w:rPr>
           <w:rFonts w:ascii="Source Sans Pro" w:hAnsi="Source Sans Pro"/>
+          <w:highlight w:val="yellow"/>
         </w:rPr>
       </w:pPr>
       <w:r>
         <w:rPr>
           <w:rFonts w:ascii="Source Sans Pro" w:hAnsi="Source Sans Pro"/>
+          <w:highlight w:val="yellow"/>
         </w:rPr>
         <w:t>GIT base actions</w:t>
       </w:r>
       <w:r>
         <w:rPr>
           <w:rFonts w:ascii="Source Sans Pro" w:hAnsi="Source Sans Pro"/>
+          <w:highlight w:val="yellow"/>
         </w:rPr>
         <w:t>:</w:t>
       </w:r>
@@ -253,11 +254,13 @@
         <w:jc w:val="both"/>
         <w:rPr>
           <w:rFonts w:ascii="Source Sans Pro" w:hAnsi="Source Sans Pro"/>
+          <w:highlight w:val="yellow"/>
         </w:rPr>
       </w:pPr>
       <w:r>
         <w:rPr>
           <w:rFonts w:ascii="Source Sans Pro" w:hAnsi="Source Sans Pro"/>
+          <w:highlight w:val="yellow"/>
         </w:rPr>
         <w:t>Clone remote repository using SSH keys;</w:t>
       </w:r>
@@ -273,23 +276,27 @@
         <w:jc w:val="both"/>
         <w:rPr>
           <w:rFonts w:ascii="Source Sans Pro" w:hAnsi="Source Sans Pro"/>
+          <w:highlight w:val="yellow"/>
         </w:rPr>
       </w:pPr>
       <w:r>
         <w:rPr>
           <w:rFonts w:ascii="Source Sans Pro" w:hAnsi="Source Sans Pro"/>
+          <w:highlight w:val="yellow"/>
         </w:rPr>
         <w:t xml:space="preserve">Create </w:t>
       </w:r>
       <w:r>
         <w:rPr>
           <w:rFonts w:ascii="Source Sans Pro" w:hAnsi="Source Sans Pro"/>
+          <w:highlight w:val="yellow"/>
         </w:rPr>
         <w:t>3</w:t>
       </w:r>
       <w:r>
         <w:rPr>
           <w:rFonts w:ascii="Source Sans Pro" w:hAnsi="Source Sans Pro"/>
+          <w:highlight w:val="yellow"/>
         </w:rPr>
         <w:t xml:space="preserve"> commits in “master” branch;</w:t>
       </w:r>
@@ -305,23 +312,27 @@
         <w:jc w:val="both"/>
         <w:rPr>
           <w:rFonts w:ascii="Source Sans Pro" w:hAnsi="Source Sans Pro"/>
+          <w:highlight w:val="yellow"/>
         </w:rPr>
       </w:pPr>
       <w:r>
         <w:rPr>
           <w:rFonts w:ascii="Source Sans Pro" w:hAnsi="Source Sans Pro"/>
+          <w:highlight w:val="yellow"/>
         </w:rPr>
         <w:t xml:space="preserve">Create new “develop” branch and push </w:t>
       </w:r>
       <w:r>
         <w:rPr>
           <w:rFonts w:ascii="Source Sans Pro" w:hAnsi="Source Sans Pro"/>
+          <w:highlight w:val="yellow"/>
         </w:rPr>
         <w:t>2</w:t>
       </w:r>
       <w:r>
         <w:rPr>
           <w:rFonts w:ascii="Source Sans Pro" w:hAnsi="Source Sans Pro"/>
+          <w:highlight w:val="yellow"/>
         </w:rPr>
         <w:t xml:space="preserve"> commits to it;</w:t>
       </w:r>
@@ -337,11 +348,13 @@
         <w:jc w:val="both"/>
         <w:rPr>
           <w:rFonts w:ascii="Source Sans Pro" w:hAnsi="Source Sans Pro"/>
+          <w:highlight w:val="yellow"/>
         </w:rPr>
       </w:pPr>
       <w:r>
         <w:rPr>
           <w:rFonts w:ascii="Source Sans Pro" w:hAnsi="Source Sans Pro"/>
+          <w:highlight w:val="yellow"/>
         </w:rPr>
         <w:t>Merge “develop” branch to “master” branch;</w:t>
       </w:r>
@@ -352,6 +365,7 @@
         <w:jc w:val="both"/>
         <w:rPr>
           <w:rFonts w:ascii="Source Sans Pro" w:hAnsi="Source Sans Pro"/>
+          <w:highlight w:val="yellow"/>
         </w:rPr>
       </w:pPr>
     </w:p>
@@ -365,11 +379,13 @@
         <w:jc w:val="both"/>
         <w:rPr>
           <w:rFonts w:ascii="Source Sans Pro" w:hAnsi="Source Sans Pro"/>
+          <w:highlight w:val="yellow"/>
         </w:rPr>
       </w:pPr>
       <w:r>
         <w:rPr>
           <w:rFonts w:ascii="Source Sans Pro" w:hAnsi="Source Sans Pro"/>
+          <w:highlight w:val="yellow"/>
         </w:rPr>
         <w:t>GIT advanced actions:</w:t>
       </w:r>
@@ -384,103 +400,15 @@
         <w:jc w:val="both"/>
         <w:rPr>
           <w:rFonts w:ascii="Source Sans Pro" w:hAnsi="Source Sans Pro"/>
+          <w:highlight w:val="yellow"/>
         </w:rPr>
       </w:pPr>
       <w:r>
         <w:rPr>
           <w:rFonts w:ascii="Source Sans Pro" w:hAnsi="Source Sans Pro"/>
-        </w:rPr>
-        <w:t>Add 2 additional commits to "dev</w:t>
-      </w:r>
-      <w:r>
-        <w:rPr>
-          <w:rFonts w:ascii="Source Sans Pro" w:hAnsi="Source Sans Pro"/>
-        </w:rPr>
-        <w:t>elop</w:t>
-      </w:r>
-      <w:r>
-        <w:rPr>
-          <w:rFonts w:ascii="Source Sans Pro" w:hAnsi="Source Sans Pro"/>
-        </w:rPr>
-        <w:t>"</w:t>
-      </w:r>
-      <w:r>
-        <w:rPr>
-          <w:rFonts w:ascii="Source Sans Pro" w:hAnsi="Source Sans Pro"/>
-        </w:rPr>
-        <w:t xml:space="preserve"> branch, and </w:t>
-      </w:r>
-      <w:r>
-        <w:rPr>
-          <w:rFonts w:ascii="Source Sans Pro" w:hAnsi="Source Sans Pro"/>
-        </w:rPr>
-        <w:t xml:space="preserve">1 </w:t>
-      </w:r>
-      <w:r>
-        <w:rPr>
-          <w:rFonts w:ascii="Source Sans Pro" w:hAnsi="Source Sans Pro"/>
-        </w:rPr>
-        <w:t xml:space="preserve">additional </w:t>
-      </w:r>
-      <w:r>
-        <w:rPr>
-          <w:rFonts w:ascii="Source Sans Pro" w:hAnsi="Source Sans Pro"/>
-        </w:rPr>
-        <w:t xml:space="preserve">commit </w:t>
-      </w:r>
-      <w:r>
-        <w:rPr>
-          <w:rFonts w:ascii="Source Sans Pro" w:hAnsi="Source Sans Pro"/>
-        </w:rPr>
-        <w:t>to</w:t>
-      </w:r>
-      <w:r>
-        <w:rPr>
-          <w:rFonts w:ascii="Source Sans Pro" w:hAnsi="Source Sans Pro"/>
-        </w:rPr>
-        <w:t xml:space="preserve"> </w:t>
-      </w:r>
-      <w:r>
-        <w:rPr>
-          <w:rFonts w:ascii="Source Sans Pro" w:hAnsi="Source Sans Pro"/>
-        </w:rPr>
-        <w:t>“</w:t>
-      </w:r>
-      <w:r>
-        <w:rPr>
-          <w:rFonts w:ascii="Source Sans Pro" w:hAnsi="Source Sans Pro"/>
-        </w:rPr>
-        <w:t>master</w:t>
-      </w:r>
-      <w:r>
-        <w:rPr>
-          <w:rFonts w:ascii="Source Sans Pro" w:hAnsi="Source Sans Pro"/>
-        </w:rPr>
-        <w:t>”</w:t>
-      </w:r>
-      <w:r>
-        <w:rPr>
-          <w:rFonts w:ascii="Source Sans Pro" w:hAnsi="Source Sans Pro"/>
-        </w:rPr>
-        <w:t>. Rebase "dev</w:t>
-      </w:r>
-      <w:r>
-        <w:rPr>
-          <w:rFonts w:ascii="Source Sans Pro" w:hAnsi="Source Sans Pro"/>
-        </w:rPr>
-        <w:t>elop</w:t>
-      </w:r>
-      <w:r>
-        <w:rPr>
-          <w:rFonts w:ascii="Source Sans Pro" w:hAnsi="Source Sans Pro"/>
-        </w:rPr>
-        <w:t>" with new commits from "master"</w:t>
-      </w:r>
-      <w:r>
-        <w:rPr>
-          <w:rFonts w:ascii="Source Sans Pro" w:hAnsi="Source Sans Pro"/>
-        </w:rPr>
-        <w:t>;</w:t>
+          <w:highlight w:val="yellow"/>
+        </w:rPr>
+        <w:t>Add 2 additional commits to "develop" branch, and 1 additional commit to “master”. Rebase "develop" with new commits from "master";</w:t>
       </w:r>
     </w:p>
     <w:p>
@@ -495,6 +423,8 @@
           <w:rFonts w:ascii="Source Sans Pro" w:hAnsi="Source Sans Pro"/>
         </w:rPr>
       </w:pPr>
+      <w:bookmarkStart w:id="0" w:name="_GoBack"/>
+      <w:bookmarkEnd w:id="0"/>
       <w:r>
         <w:rPr>
           <w:rFonts w:ascii="Source Sans Pro" w:hAnsi="Source Sans Pro"/>
@@ -4601,15 +4531,6 @@
 
 <file path=customXml/item1.xml><?xml version="1.0" encoding="utf-8"?>
 <?mso-contentType ?>
-<FormTemplates xmlns="http://schemas.microsoft.com/sharepoint/v3/contenttype/forms">
-  <Display>DocumentLibraryForm</Display>
-  <Edit>DocumentLibraryForm</Edit>
-  <New>DocumentLibraryForm</New>
-</FormTemplates>
-</file>
-
-<file path=customXml/item2.xml><?xml version="1.0" encoding="utf-8"?>
-<?mso-contentType ?>
 <spe:Receivers xmlns:spe="http://schemas.microsoft.com/sharepoint/events">
   <Receiver>
     <Name>Document ID Generator</Name>
@@ -4658,7 +4579,28 @@
 </spe:Receivers>
 </file>
 
+<file path=customXml/item2.xml><?xml version="1.0" encoding="utf-8"?>
+<?mso-contentType ?>
+<FormTemplates xmlns="http://schemas.microsoft.com/sharepoint/v3/contenttype/forms">
+  <Display>DocumentLibraryForm</Display>
+  <Edit>DocumentLibraryForm</Edit>
+  <New>DocumentLibraryForm</New>
+</FormTemplates>
+</file>
+
 <file path=customXml/item3.xml><?xml version="1.0" encoding="utf-8"?>
+<p:properties xmlns:p="http://schemas.microsoft.com/office/2006/metadata/properties" xmlns:xsi="http://www.w3.org/2001/XMLSchema-instance" xmlns:pc="http://schemas.microsoft.com/office/infopath/2007/PartnerControls">
+  <documentManagement>
+    <_dlc_DocId xmlns="5ede5379-f79c-4964-9301-1140f96aa672">DOCID-199828462-18</_dlc_DocId>
+    <_dlc_DocIdUrl xmlns="5ede5379-f79c-4964-9301-1140f96aa672">
+      <Url>https://epam.sharepoint.com/sites/LMSO/_layouts/15/DocIdRedir.aspx?ID=DOCID-199828462-18</Url>
+      <Description>DOCID-199828462-18</Description>
+    </_dlc_DocIdUrl>
+  </documentManagement>
+</p:properties>
+</file>
+
+<file path=customXml/item4.xml><?xml version="1.0" encoding="utf-8"?>
 <ct:contentTypeSchema xmlns:ct="http://schemas.microsoft.com/office/2006/metadata/contentType" xmlns:ma="http://schemas.microsoft.com/office/2006/metadata/properties/metaAttributes" ct:_="" ma:_="" ma:contentTypeName="Document" ma:contentTypeID="0x010100707743755D7D314CBDCFF819BBF257D3" ma:contentTypeVersion="0" ma:contentTypeDescription="Create a new document." ma:contentTypeScope="" ma:versionID="56681b674810ccee69924a36c9f7886e">
   <xsd:schema xmlns:xsd="http://www.w3.org/2001/XMLSchema" xmlns:xs="http://www.w3.org/2001/XMLSchema" xmlns:p="http://schemas.microsoft.com/office/2006/metadata/properties" xmlns:ns2="5ede5379-f79c-4964-9301-1140f96aa672" targetNamespace="http://schemas.microsoft.com/office/2006/metadata/properties" ma:root="true" ma:fieldsID="38e1a10b159399190c5e9f80053f1602" ns2:_="">
     <xsd:import namespace="5ede5379-f79c-4964-9301-1140f96aa672"/>
@@ -4803,23 +4745,19 @@
 </ct:contentTypeSchema>
 </file>
 
-<file path=customXml/item4.xml><?xml version="1.0" encoding="utf-8"?>
-<p:properties xmlns:p="http://schemas.microsoft.com/office/2006/metadata/properties" xmlns:xsi="http://www.w3.org/2001/XMLSchema-instance" xmlns:pc="http://schemas.microsoft.com/office/infopath/2007/PartnerControls">
-  <documentManagement>
-    <_dlc_DocId xmlns="5ede5379-f79c-4964-9301-1140f96aa672">DOCID-199828462-18</_dlc_DocId>
-    <_dlc_DocIdUrl xmlns="5ede5379-f79c-4964-9301-1140f96aa672">
-      <Url>https://epam.sharepoint.com/sites/LMSO/_layouts/15/DocIdRedir.aspx?ID=DOCID-199828462-18</Url>
-      <Description>DOCID-199828462-18</Description>
-    </_dlc_DocIdUrl>
-  </documentManagement>
-</p:properties>
-</file>
-
 <file path=customXml/item5.xml><?xml version="1.0" encoding="utf-8"?>
 <b:Sources xmlns:b="http://schemas.openxmlformats.org/officeDocument/2006/bibliography" xmlns="http://schemas.openxmlformats.org/officeDocument/2006/bibliography" SelectedStyle="/APA.XSL" StyleName="APA"/>
 </file>
 
 <file path=customXml/itemProps1.xml><?xml version="1.0" encoding="utf-8"?>
+<ds:datastoreItem xmlns:ds="http://schemas.openxmlformats.org/officeDocument/2006/customXml" ds:itemID="{91031BB3-AA0B-4AA2-A342-A6A54591FEDC}">
+  <ds:schemaRefs>
+    <ds:schemaRef ds:uri="http://schemas.microsoft.com/sharepoint/events"/>
+  </ds:schemaRefs>
+</ds:datastoreItem>
+</file>
+
+<file path=customXml/itemProps2.xml><?xml version="1.0" encoding="utf-8"?>
 <ds:datastoreItem xmlns:ds="http://schemas.openxmlformats.org/officeDocument/2006/customXml" ds:itemID="{A8A8FBF7-E7AE-4F6F-877E-2D1D390AE1BA}">
   <ds:schemaRefs>
     <ds:schemaRef ds:uri="http://schemas.microsoft.com/sharepoint/v3/contenttype/forms"/>
@@ -4827,15 +4765,17 @@
 </ds:datastoreItem>
 </file>
 
-<file path=customXml/itemProps2.xml><?xml version="1.0" encoding="utf-8"?>
-<ds:datastoreItem xmlns:ds="http://schemas.openxmlformats.org/officeDocument/2006/customXml" ds:itemID="{91031BB3-AA0B-4AA2-A342-A6A54591FEDC}">
+<file path=customXml/itemProps3.xml><?xml version="1.0" encoding="utf-8"?>
+<ds:datastoreItem xmlns:ds="http://schemas.openxmlformats.org/officeDocument/2006/customXml" ds:itemID="{46337E51-EC88-4919-998A-7C9F9157FB2F}">
   <ds:schemaRefs>
-    <ds:schemaRef ds:uri="http://schemas.microsoft.com/sharepoint/events"/>
+    <ds:schemaRef ds:uri="http://schemas.microsoft.com/office/2006/metadata/properties"/>
+    <ds:schemaRef ds:uri="http://schemas.microsoft.com/office/infopath/2007/PartnerControls"/>
+    <ds:schemaRef ds:uri="5ede5379-f79c-4964-9301-1140f96aa672"/>
   </ds:schemaRefs>
 </ds:datastoreItem>
 </file>
 
-<file path=customXml/itemProps3.xml><?xml version="1.0" encoding="utf-8"?>
+<file path=customXml/itemProps4.xml><?xml version="1.0" encoding="utf-8"?>
 <ds:datastoreItem xmlns:ds="http://schemas.openxmlformats.org/officeDocument/2006/customXml" ds:itemID="{BB88DBD8-0E25-414C-9CB2-7E3C36D31BA0}">
   <ds:schemaRefs>
     <ds:schemaRef ds:uri="http://schemas.microsoft.com/office/2006/metadata/contentType"/>
@@ -4853,18 +4793,8 @@
 </ds:datastoreItem>
 </file>
 
-<file path=customXml/itemProps4.xml><?xml version="1.0" encoding="utf-8"?>
-<ds:datastoreItem xmlns:ds="http://schemas.openxmlformats.org/officeDocument/2006/customXml" ds:itemID="{46337E51-EC88-4919-998A-7C9F9157FB2F}">
-  <ds:schemaRefs>
-    <ds:schemaRef ds:uri="http://schemas.microsoft.com/office/2006/metadata/properties"/>
-    <ds:schemaRef ds:uri="http://schemas.microsoft.com/office/infopath/2007/PartnerControls"/>
-    <ds:schemaRef ds:uri="5ede5379-f79c-4964-9301-1140f96aa672"/>
-  </ds:schemaRefs>
-</ds:datastoreItem>
-</file>
-
 <file path=customXml/itemProps5.xml><?xml version="1.0" encoding="utf-8"?>
-<ds:datastoreItem xmlns:ds="http://schemas.openxmlformats.org/officeDocument/2006/customXml" ds:itemID="{52118384-7AC4-44BA-9A6A-792124D417F6}">
+<ds:datastoreItem xmlns:ds="http://schemas.openxmlformats.org/officeDocument/2006/customXml" ds:itemID="{A9F9988A-2592-4114-ADA0-882D08A1CF3D}">
   <ds:schemaRefs>
     <ds:schemaRef ds:uri="http://schemas.openxmlformats.org/officeDocument/2006/bibliography"/>
   </ds:schemaRefs>

</xml_diff>